<commit_message>
Documentation Updates added Vector3f shell
</commit_message>
<xml_diff>
--- a/documentation/COMPASS Software Design Document.docx
+++ b/documentation/COMPASS Software Design Document.docx
@@ -3,17 +3,537 @@
 <w:document xmlns:wpc="http://schemas.microsoft.com/office/word/2010/wordprocessingCanvas" xmlns:cx="http://schemas.microsoft.com/office/drawing/2014/chartex" xmlns:cx1="http://schemas.microsoft.com/office/drawing/2015/9/8/chartex" xmlns:cx2="http://schemas.microsoft.com/office/drawing/2015/10/21/chartex" xmlns:cx3="http://schemas.microsoft.com/office/drawing/2016/5/9/chartex" xmlns:cx4="http://schemas.microsoft.com/office/drawing/2016/5/10/chartex" xmlns:cx5="http://schemas.microsoft.com/office/drawing/2016/5/11/chartex" xmlns:cx6="http://schemas.microsoft.com/office/drawing/2016/5/12/chartex" xmlns:cx7="http://schemas.microsoft.com/office/drawing/2016/5/13/chartex" xmlns:cx8="http://schemas.microsoft.com/office/drawing/2016/5/14/chartex" xmlns:mc="http://schemas.openxmlformats.org/markup-compatibility/2006" xmlns:aink="http://schemas.microsoft.com/office/drawing/2016/ink" xmlns:am3d="http://schemas.microsoft.com/office/drawing/2017/model3d" xmlns:o="urn:schemas-microsoft-com:office:office" xmlns:r="http://schemas.openxmlformats.org/officeDocument/2006/relationships" xmlns:m="http://schemas.openxmlformats.org/officeDocument/2006/math" xmlns:v="urn:schemas-microsoft-com:vml" xmlns:wp14="http://schemas.microsoft.com/office/word/2010/wordprocessingDrawing" xmlns:wp="http://schemas.openxmlformats.org/drawingml/2006/wordprocessingDrawing" xmlns:w10="urn:schemas-microsoft-com:office:word" xmlns:w="http://schemas.openxmlformats.org/wordprocessingml/2006/main" xmlns:w14="http://schemas.microsoft.com/office/word/2010/wordml" xmlns:w15="http://schemas.microsoft.com/office/word/2012/wordml" xmlns:w16cid="http://schemas.microsoft.com/office/word/2016/wordml/cid" xmlns:w16se="http://schemas.microsoft.com/office/word/2015/wordml/symex" xmlns:wpg="http://schemas.microsoft.com/office/word/2010/wordprocessingGroup" xmlns:wpi="http://schemas.microsoft.com/office/word/2010/wordprocessingInk" xmlns:wne="http://schemas.microsoft.com/office/word/2006/wordml" xmlns:wps="http://schemas.microsoft.com/office/word/2010/wordprocessingShape" mc:Ignorable="w14 w15 w16se w16cid wp14">
   <w:body>
     <w:p>
+      <w:pPr>
+        <w:jc w:val="center"/>
+        <w:rPr>
+          <w:rFonts w:ascii="Times New Roman" w:hAnsi="Times New Roman" w:cs="Times New Roman"/>
+          <w:sz w:val="36"/>
+          <w:szCs w:val="36"/>
+        </w:rPr>
+      </w:pPr>
+      <w:r>
+        <w:rPr>
+          <w:rFonts w:ascii="Times New Roman" w:hAnsi="Times New Roman" w:cs="Times New Roman"/>
+          <w:noProof/>
+          <w:sz w:val="36"/>
+          <w:szCs w:val="36"/>
+        </w:rPr>
+        <w:drawing>
+          <wp:anchor distT="0" distB="0" distL="114300" distR="114300" simplePos="0" relativeHeight="251659264" behindDoc="1" locked="0" layoutInCell="1" allowOverlap="1">
+            <wp:simplePos x="0" y="0"/>
+            <wp:positionH relativeFrom="margin">
+              <wp:align>center</wp:align>
+            </wp:positionH>
+            <wp:positionV relativeFrom="paragraph">
+              <wp:posOffset>-726</wp:posOffset>
+            </wp:positionV>
+            <wp:extent cx="1939974" cy="1131842"/>
+            <wp:effectExtent l="0" t="0" r="3175" b="0"/>
+            <wp:wrapNone/>
+            <wp:docPr id="4" name="Picture 4" descr="C:\Users\henry\AppData\Local\Microsoft\Windows\INetCache\Content.Word\SAILLogoTransparent.gif"/>
+            <wp:cNvGraphicFramePr>
+              <a:graphicFrameLocks xmlns:a="http://schemas.openxmlformats.org/drawingml/2006/main" noChangeAspect="1"/>
+            </wp:cNvGraphicFramePr>
+            <a:graphic xmlns:a="http://schemas.openxmlformats.org/drawingml/2006/main">
+              <a:graphicData uri="http://schemas.openxmlformats.org/drawingml/2006/picture">
+                <pic:pic xmlns:pic="http://schemas.openxmlformats.org/drawingml/2006/picture">
+                  <pic:nvPicPr>
+                    <pic:cNvPr id="0" name="Picture 5" descr="C:\Users\henry\AppData\Local\Microsoft\Windows\INetCache\Content.Word\SAILLogoTransparent.gif"/>
+                    <pic:cNvPicPr>
+                      <a:picLocks noChangeAspect="1" noChangeArrowheads="1"/>
+                    </pic:cNvPicPr>
+                  </pic:nvPicPr>
+                  <pic:blipFill>
+                    <a:blip r:embed="rId6" cstate="print">
+                      <a:duotone>
+                        <a:prstClr val="black"/>
+                        <a:schemeClr val="tx1">
+                          <a:tint val="45000"/>
+                          <a:satMod val="400000"/>
+                        </a:schemeClr>
+                      </a:duotone>
+                      <a:extLst>
+                        <a:ext uri="{28A0092B-C50C-407E-A947-70E740481C1C}">
+                          <a14:useLocalDpi xmlns:a14="http://schemas.microsoft.com/office/drawing/2010/main" val="0"/>
+                        </a:ext>
+                      </a:extLst>
+                    </a:blip>
+                    <a:srcRect/>
+                    <a:stretch>
+                      <a:fillRect/>
+                    </a:stretch>
+                  </pic:blipFill>
+                  <pic:spPr bwMode="auto">
+                    <a:xfrm>
+                      <a:off x="0" y="0"/>
+                      <a:ext cx="1939974" cy="1131842"/>
+                    </a:xfrm>
+                    <a:prstGeom prst="rect">
+                      <a:avLst/>
+                    </a:prstGeom>
+                    <a:noFill/>
+                    <a:ln>
+                      <a:noFill/>
+                    </a:ln>
+                  </pic:spPr>
+                </pic:pic>
+              </a:graphicData>
+            </a:graphic>
+            <wp14:sizeRelH relativeFrom="margin">
+              <wp14:pctWidth>0</wp14:pctWidth>
+            </wp14:sizeRelH>
+            <wp14:sizeRelV relativeFrom="margin">
+              <wp14:pctHeight>0</wp14:pctHeight>
+            </wp14:sizeRelV>
+          </wp:anchor>
+        </w:drawing>
+      </w:r>
+    </w:p>
+    <w:p>
+      <w:pPr>
+        <w:jc w:val="center"/>
+        <w:rPr>
+          <w:rFonts w:ascii="Times New Roman" w:hAnsi="Times New Roman" w:cs="Times New Roman"/>
+          <w:sz w:val="36"/>
+          <w:szCs w:val="36"/>
+        </w:rPr>
+      </w:pPr>
+    </w:p>
+    <w:p>
+      <w:pPr>
+        <w:jc w:val="center"/>
+        <w:rPr>
+          <w:rFonts w:ascii="Times New Roman" w:hAnsi="Times New Roman" w:cs="Times New Roman"/>
+          <w:sz w:val="36"/>
+          <w:szCs w:val="36"/>
+        </w:rPr>
+      </w:pPr>
+    </w:p>
+    <w:p>
+      <w:pPr>
+        <w:rPr>
+          <w:rFonts w:ascii="Times New Roman" w:hAnsi="Times New Roman" w:cs="Times New Roman"/>
+          <w:sz w:val="36"/>
+          <w:szCs w:val="36"/>
+        </w:rPr>
+      </w:pPr>
+    </w:p>
+    <w:p>
+      <w:pPr>
+        <w:jc w:val="center"/>
+        <w:rPr>
+          <w:rFonts w:ascii="Times New Roman" w:hAnsi="Times New Roman" w:cs="Times New Roman"/>
+          <w:sz w:val="44"/>
+          <w:szCs w:val="44"/>
+        </w:rPr>
+      </w:pPr>
+      <w:r>
+        <w:rPr>
+          <w:rFonts w:ascii="Times New Roman" w:hAnsi="Times New Roman" w:cs="Times New Roman"/>
+          <w:sz w:val="44"/>
+          <w:szCs w:val="44"/>
+        </w:rPr>
+        <w:t>COMPASS</w:t>
+      </w:r>
+    </w:p>
+    <w:p>
+      <w:pPr>
+        <w:jc w:val="center"/>
+        <w:rPr>
+          <w:rFonts w:ascii="Times New Roman" w:hAnsi="Times New Roman" w:cs="Times New Roman"/>
+          <w:sz w:val="44"/>
+          <w:szCs w:val="44"/>
+        </w:rPr>
+      </w:pPr>
+      <w:r>
+        <w:rPr>
+          <w:noProof/>
+          <w:sz w:val="44"/>
+          <w:szCs w:val="44"/>
+        </w:rPr>
+        <w:drawing>
+          <wp:anchor distT="0" distB="0" distL="114300" distR="114300" simplePos="0" relativeHeight="251658240" behindDoc="0" locked="0" layoutInCell="1" allowOverlap="1">
+            <wp:simplePos x="0" y="0"/>
+            <wp:positionH relativeFrom="margin">
+              <wp:align>center</wp:align>
+            </wp:positionH>
+            <wp:positionV relativeFrom="paragraph">
+              <wp:posOffset>718276</wp:posOffset>
+            </wp:positionV>
+            <wp:extent cx="3483429" cy="3483429"/>
+            <wp:effectExtent l="0" t="0" r="3175" b="3175"/>
+            <wp:wrapTopAndBottom/>
+            <wp:docPr id="3" name="Picture 3" descr="C:\Users\henry\AppData\Local\Microsoft\Windows\INetCache\Content.Word\Logo Transparent (High Res).png"/>
+            <wp:cNvGraphicFramePr>
+              <a:graphicFrameLocks xmlns:a="http://schemas.openxmlformats.org/drawingml/2006/main" noChangeAspect="1"/>
+            </wp:cNvGraphicFramePr>
+            <a:graphic xmlns:a="http://schemas.openxmlformats.org/drawingml/2006/main">
+              <a:graphicData uri="http://schemas.openxmlformats.org/drawingml/2006/picture">
+                <pic:pic xmlns:pic="http://schemas.openxmlformats.org/drawingml/2006/picture">
+                  <pic:nvPicPr>
+                    <pic:cNvPr id="0" name="Picture 4" descr="C:\Users\henry\AppData\Local\Microsoft\Windows\INetCache\Content.Word\Logo Transparent (High Res).png"/>
+                    <pic:cNvPicPr>
+                      <a:picLocks noChangeAspect="1" noChangeArrowheads="1"/>
+                    </pic:cNvPicPr>
+                  </pic:nvPicPr>
+                  <pic:blipFill>
+                    <a:blip r:embed="rId7" cstate="print">
+                      <a:extLst>
+                        <a:ext uri="{28A0092B-C50C-407E-A947-70E740481C1C}">
+                          <a14:useLocalDpi xmlns:a14="http://schemas.microsoft.com/office/drawing/2010/main" val="0"/>
+                        </a:ext>
+                      </a:extLst>
+                    </a:blip>
+                    <a:srcRect/>
+                    <a:stretch>
+                      <a:fillRect/>
+                    </a:stretch>
+                  </pic:blipFill>
+                  <pic:spPr bwMode="auto">
+                    <a:xfrm>
+                      <a:off x="0" y="0"/>
+                      <a:ext cx="3483429" cy="3483429"/>
+                    </a:xfrm>
+                    <a:prstGeom prst="rect">
+                      <a:avLst/>
+                    </a:prstGeom>
+                    <a:noFill/>
+                    <a:ln>
+                      <a:noFill/>
+                    </a:ln>
+                  </pic:spPr>
+                </pic:pic>
+              </a:graphicData>
+            </a:graphic>
+          </wp:anchor>
+        </w:drawing>
+      </w:r>
+      <w:r>
+        <w:rPr>
+          <w:rFonts w:ascii="Times New Roman" w:hAnsi="Times New Roman" w:cs="Times New Roman"/>
+          <w:sz w:val="44"/>
+          <w:szCs w:val="44"/>
+        </w:rPr>
+        <w:t>Software Design Document</w:t>
+      </w:r>
+    </w:p>
+    <w:p>
+      <w:pPr>
+        <w:jc w:val="center"/>
+        <w:rPr>
+          <w:rFonts w:ascii="Times New Roman" w:hAnsi="Times New Roman" w:cs="Times New Roman"/>
+          <w:sz w:val="36"/>
+          <w:szCs w:val="36"/>
+        </w:rPr>
+      </w:pPr>
       <w:bookmarkStart w:id="0" w:name="_GoBack"/>
       <w:bookmarkEnd w:id="0"/>
     </w:p>
+    <w:p>
+      <w:pPr>
+        <w:jc w:val="center"/>
+        <w:rPr>
+          <w:rFonts w:ascii="Times New Roman" w:hAnsi="Times New Roman" w:cs="Times New Roman"/>
+          <w:sz w:val="36"/>
+          <w:szCs w:val="36"/>
+        </w:rPr>
+      </w:pPr>
+    </w:p>
+    <w:p>
+      <w:pPr>
+        <w:jc w:val="center"/>
+        <w:rPr>
+          <w:rFonts w:ascii="Times New Roman" w:hAnsi="Times New Roman" w:cs="Times New Roman"/>
+          <w:sz w:val="36"/>
+          <w:szCs w:val="36"/>
+        </w:rPr>
+      </w:pPr>
+    </w:p>
+    <w:p>
+      <w:pPr>
+        <w:jc w:val="center"/>
+        <w:rPr>
+          <w:rFonts w:ascii="Times New Roman" w:hAnsi="Times New Roman" w:cs="Times New Roman"/>
+          <w:sz w:val="36"/>
+          <w:szCs w:val="36"/>
+        </w:rPr>
+      </w:pPr>
+      <w:r>
+        <w:rPr>
+          <w:rFonts w:ascii="Times New Roman" w:hAnsi="Times New Roman" w:cs="Times New Roman"/>
+          <w:sz w:val="36"/>
+          <w:szCs w:val="36"/>
+        </w:rPr>
+        <w:t>Embry-Riddle</w:t>
+      </w:r>
+      <w:r>
+        <w:rPr>
+          <w:rFonts w:ascii="Times New Roman" w:hAnsi="Times New Roman" w:cs="Times New Roman"/>
+          <w:sz w:val="36"/>
+          <w:szCs w:val="36"/>
+        </w:rPr>
+        <w:t xml:space="preserve"> Aeronautical University</w:t>
+      </w:r>
+    </w:p>
+    <w:p>
+      <w:pPr>
+        <w:jc w:val="center"/>
+        <w:rPr>
+          <w:rFonts w:ascii="Times New Roman" w:hAnsi="Times New Roman" w:cs="Times New Roman"/>
+          <w:sz w:val="36"/>
+          <w:szCs w:val="36"/>
+        </w:rPr>
+      </w:pPr>
+      <w:r>
+        <w:rPr>
+          <w:rFonts w:ascii="Times New Roman" w:hAnsi="Times New Roman" w:cs="Times New Roman"/>
+          <w:sz w:val="36"/>
+          <w:szCs w:val="36"/>
+        </w:rPr>
+        <w:t>Daytona Beach, FL</w:t>
+      </w:r>
+    </w:p>
+    <w:p>
+      <w:pPr>
+        <w:jc w:val="center"/>
+        <w:rPr>
+          <w:rFonts w:ascii="Times New Roman" w:hAnsi="Times New Roman" w:cs="Times New Roman"/>
+          <w:sz w:val="36"/>
+          <w:szCs w:val="36"/>
+        </w:rPr>
+      </w:pPr>
+    </w:p>
+    <w:p>
+      <w:pPr>
+        <w:jc w:val="center"/>
+        <w:rPr>
+          <w:rFonts w:ascii="Times New Roman" w:hAnsi="Times New Roman" w:cs="Times New Roman"/>
+          <w:sz w:val="36"/>
+          <w:szCs w:val="36"/>
+        </w:rPr>
+      </w:pPr>
+      <w:r>
+        <w:rPr>
+          <w:noProof/>
+        </w:rPr>
+        <w:lastRenderedPageBreak/>
+        <mc:AlternateContent>
+          <mc:Choice Requires="wps">
+            <w:drawing>
+              <wp:anchor distT="0" distB="0" distL="114300" distR="114300" simplePos="0" relativeHeight="251661312" behindDoc="0" locked="0" layoutInCell="1" allowOverlap="1">
+                <wp:simplePos x="0" y="0"/>
+                <wp:positionH relativeFrom="column">
+                  <wp:posOffset>-577850</wp:posOffset>
+                </wp:positionH>
+                <wp:positionV relativeFrom="paragraph">
+                  <wp:posOffset>8380368</wp:posOffset>
+                </wp:positionV>
+                <wp:extent cx="2166257" cy="468086"/>
+                <wp:effectExtent l="0" t="0" r="5715" b="8255"/>
+                <wp:wrapNone/>
+                <wp:docPr id="7" name="Rectangle 7"/>
+                <wp:cNvGraphicFramePr/>
+                <a:graphic xmlns:a="http://schemas.openxmlformats.org/drawingml/2006/main">
+                  <a:graphicData uri="http://schemas.microsoft.com/office/word/2010/wordprocessingShape">
+                    <wps:wsp>
+                      <wps:cNvSpPr/>
+                      <wps:spPr>
+                        <a:xfrm>
+                          <a:off x="0" y="0"/>
+                          <a:ext cx="2166257" cy="468086"/>
+                        </a:xfrm>
+                        <a:prstGeom prst="rect">
+                          <a:avLst/>
+                        </a:prstGeom>
+                        <a:blipFill dpi="0" rotWithShape="1">
+                          <a:blip r:embed="rId8" cstate="print">
+                            <a:alphaModFix amt="35000"/>
+                            <a:extLst>
+                              <a:ext uri="{28A0092B-C50C-407E-A947-70E740481C1C}">
+                                <a14:useLocalDpi xmlns:a14="http://schemas.microsoft.com/office/drawing/2010/main" val="0"/>
+                              </a:ext>
+                            </a:extLst>
+                          </a:blip>
+                          <a:srcRect/>
+                          <a:stretch>
+                            <a:fillRect/>
+                          </a:stretch>
+                        </a:blipFill>
+                        <a:ln>
+                          <a:noFill/>
+                        </a:ln>
+                      </wps:spPr>
+                      <wps:style>
+                        <a:lnRef idx="2">
+                          <a:schemeClr val="accent1">
+                            <a:shade val="50000"/>
+                          </a:schemeClr>
+                        </a:lnRef>
+                        <a:fillRef idx="1">
+                          <a:schemeClr val="accent1"/>
+                        </a:fillRef>
+                        <a:effectRef idx="0">
+                          <a:schemeClr val="accent1"/>
+                        </a:effectRef>
+                        <a:fontRef idx="minor">
+                          <a:schemeClr val="lt1"/>
+                        </a:fontRef>
+                      </wps:style>
+                      <wps:bodyPr rot="0" spcFirstLastPara="0" vertOverflow="overflow" horzOverflow="overflow" vert="horz" wrap="square" lIns="91440" tIns="45720" rIns="91440" bIns="45720" numCol="1" spcCol="0" rtlCol="0" fromWordArt="0" anchor="ctr" anchorCtr="0" forceAA="0" compatLnSpc="1">
+                        <a:prstTxWarp prst="textNoShape">
+                          <a:avLst/>
+                        </a:prstTxWarp>
+                        <a:noAutofit/>
+                      </wps:bodyPr>
+                    </wps:wsp>
+                  </a:graphicData>
+                </a:graphic>
+              </wp:anchor>
+            </w:drawing>
+          </mc:Choice>
+          <mc:Fallback>
+            <w:pict>
+              <v:rect w14:anchorId="75D2DA1B" id="Rectangle 7" o:spid="_x0000_s1026" style="position:absolute;margin-left:-45.5pt;margin-top:659.85pt;width:170.55pt;height:36.85pt;z-index:251661312;visibility:visible;mso-wrap-style:square;mso-wrap-distance-left:9pt;mso-wrap-distance-top:0;mso-wrap-distance-right:9pt;mso-wrap-distance-bottom:0;mso-position-horizontal:absolute;mso-position-horizontal-relative:text;mso-position-vertical:absolute;mso-position-vertical-relative:text;v-text-anchor:middle" o:gfxdata="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" stroked="f" strokeweight="1pt">
+                <v:fill r:id="rId9" o:title="" opacity="22938f" recolor="t" rotate="t" type="frame"/>
+              </v:rect>
+            </w:pict>
+          </mc:Fallback>
+        </mc:AlternateContent>
+      </w:r>
+    </w:p>
     <w:sectPr>
+      <w:footerReference w:type="default" r:id="rId10"/>
       <w:pgSz w:w="12240" w:h="15840"/>
       <w:pgMar w:top="1440" w:right="1440" w:bottom="1440" w:left="1440" w:header="720" w:footer="720" w:gutter="0"/>
+      <w:pgBorders w:offsetFrom="page">
+        <w:top w:val="single" w:sz="4" w:space="24" w:color="auto"/>
+        <w:left w:val="single" w:sz="4" w:space="24" w:color="auto"/>
+        <w:bottom w:val="single" w:sz="4" w:space="24" w:color="auto"/>
+        <w:right w:val="single" w:sz="4" w:space="24" w:color="auto"/>
+      </w:pgBorders>
       <w:cols w:space="720"/>
+      <w:titlePg/>
       <w:docGrid w:linePitch="360"/>
     </w:sectPr>
   </w:body>
 </w:document>
+</file>
+
+<file path=word/endnotes.xml><?xml version="1.0" encoding="utf-8"?>
+<w:endnotes xmlns:wpc="http://schemas.microsoft.com/office/word/2010/wordprocessingCanvas" xmlns:cx="http://schemas.microsoft.com/office/drawing/2014/chartex" xmlns:cx1="http://schemas.microsoft.com/office/drawing/2015/9/8/chartex" xmlns:cx2="http://schemas.microsoft.com/office/drawing/2015/10/21/chartex" xmlns:cx3="http://schemas.microsoft.com/office/drawing/2016/5/9/chartex" xmlns:cx4="http://schemas.microsoft.com/office/drawing/2016/5/10/chartex" xmlns:cx5="http://schemas.microsoft.com/office/drawing/2016/5/11/chartex" xmlns:cx6="http://schemas.microsoft.com/office/drawing/2016/5/12/chartex" xmlns:cx7="http://schemas.microsoft.com/office/drawing/2016/5/13/chartex" xmlns:cx8="http://schemas.microsoft.com/office/drawing/2016/5/14/chartex" xmlns:mc="http://schemas.openxmlformats.org/markup-compatibility/2006" xmlns:aink="http://schemas.microsoft.com/office/drawing/2016/ink" xmlns:am3d="http://schemas.microsoft.com/office/drawing/2017/model3d" xmlns:o="urn:schemas-microsoft-com:office:office" xmlns:r="http://schemas.openxmlformats.org/officeDocument/2006/relationships" xmlns:m="http://schemas.openxmlformats.org/officeDocument/2006/math" xmlns:v="urn:schemas-microsoft-com:vml" xmlns:wp14="http://schemas.microsoft.com/office/word/2010/wordprocessingDrawing" xmlns:wp="http://schemas.openxmlformats.org/drawingml/2006/wordprocessingDrawing" xmlns:w10="urn:schemas-microsoft-com:office:word" xmlns:w="http://schemas.openxmlformats.org/wordprocessingml/2006/main" xmlns:w14="http://schemas.microsoft.com/office/word/2010/wordml" xmlns:w15="http://schemas.microsoft.com/office/word/2012/wordml" xmlns:w16cid="http://schemas.microsoft.com/office/word/2016/wordml/cid" xmlns:w16se="http://schemas.microsoft.com/office/word/2015/wordml/symex" xmlns:wpg="http://schemas.microsoft.com/office/word/2010/wordprocessingGroup" xmlns:wpi="http://schemas.microsoft.com/office/word/2010/wordprocessingInk" xmlns:wne="http://schemas.microsoft.com/office/word/2006/wordml" xmlns:wps="http://schemas.microsoft.com/office/word/2010/wordprocessingShape" mc:Ignorable="w14 w15 w16se w16cid wp14">
+  <w:endnote w:type="separator" w:id="-1">
+    <w:p>
+      <w:pPr>
+        <w:spacing w:after="0" w:line="240" w:lineRule="auto"/>
+      </w:pPr>
+      <w:r>
+        <w:separator/>
+      </w:r>
+    </w:p>
+  </w:endnote>
+  <w:endnote w:type="continuationSeparator" w:id="0">
+    <w:p>
+      <w:pPr>
+        <w:spacing w:after="0" w:line="240" w:lineRule="auto"/>
+      </w:pPr>
+      <w:r>
+        <w:continuationSeparator/>
+      </w:r>
+    </w:p>
+  </w:endnote>
+</w:endnotes>
+</file>
+
+<file path=word/footer1.xml><?xml version="1.0" encoding="utf-8"?>
+<w:ftr xmlns:wpc="http://schemas.microsoft.com/office/word/2010/wordprocessingCanvas" xmlns:cx="http://schemas.microsoft.com/office/drawing/2014/chartex" xmlns:cx1="http://schemas.microsoft.com/office/drawing/2015/9/8/chartex" xmlns:cx2="http://schemas.microsoft.com/office/drawing/2015/10/21/chartex" xmlns:cx3="http://schemas.microsoft.com/office/drawing/2016/5/9/chartex" xmlns:cx4="http://schemas.microsoft.com/office/drawing/2016/5/10/chartex" xmlns:cx5="http://schemas.microsoft.com/office/drawing/2016/5/11/chartex" xmlns:cx6="http://schemas.microsoft.com/office/drawing/2016/5/12/chartex" xmlns:cx7="http://schemas.microsoft.com/office/drawing/2016/5/13/chartex" xmlns:cx8="http://schemas.microsoft.com/office/drawing/2016/5/14/chartex" xmlns:mc="http://schemas.openxmlformats.org/markup-compatibility/2006" xmlns:aink="http://schemas.microsoft.com/office/drawing/2016/ink" xmlns:am3d="http://schemas.microsoft.com/office/drawing/2017/model3d" xmlns:o="urn:schemas-microsoft-com:office:office" xmlns:r="http://schemas.openxmlformats.org/officeDocument/2006/relationships" xmlns:m="http://schemas.openxmlformats.org/officeDocument/2006/math" xmlns:v="urn:schemas-microsoft-com:vml" xmlns:wp14="http://schemas.microsoft.com/office/word/2010/wordprocessingDrawing" xmlns:wp="http://schemas.openxmlformats.org/drawingml/2006/wordprocessingDrawing" xmlns:w10="urn:schemas-microsoft-com:office:word" xmlns:w="http://schemas.openxmlformats.org/wordprocessingml/2006/main" xmlns:w14="http://schemas.microsoft.com/office/word/2010/wordml" xmlns:w15="http://schemas.microsoft.com/office/word/2012/wordml" xmlns:w16cid="http://schemas.microsoft.com/office/word/2016/wordml/cid" xmlns:w16se="http://schemas.microsoft.com/office/word/2015/wordml/symex" xmlns:wpg="http://schemas.microsoft.com/office/word/2010/wordprocessingGroup" xmlns:wpi="http://schemas.microsoft.com/office/word/2010/wordprocessingInk" xmlns:wne="http://schemas.microsoft.com/office/word/2006/wordml" xmlns:wps="http://schemas.microsoft.com/office/word/2010/wordprocessingShape" mc:Ignorable="w14 w15 w16se w16cid wp14">
+  <w:sdt>
+    <w:sdtPr>
+      <w:id w:val="1717391683"/>
+      <w:docPartObj>
+        <w:docPartGallery w:val="Page Numbers (Bottom of Page)"/>
+        <w:docPartUnique/>
+      </w:docPartObj>
+    </w:sdtPr>
+    <w:sdtEndPr>
+      <w:rPr>
+        <w:color w:val="7F7F7F" w:themeColor="background1" w:themeShade="7F"/>
+        <w:spacing w:val="60"/>
+      </w:rPr>
+    </w:sdtEndPr>
+    <w:sdtContent>
+      <w:p>
+        <w:pPr>
+          <w:pStyle w:val="Footer"/>
+          <w:pBdr>
+            <w:top w:val="single" w:sz="4" w:space="1" w:color="D9D9D9" w:themeColor="background1" w:themeShade="D9"/>
+          </w:pBdr>
+          <w:jc w:val="right"/>
+        </w:pPr>
+        <w:r>
+          <w:fldChar w:fldCharType="begin"/>
+        </w:r>
+        <w:r>
+          <w:instrText xml:space="preserve"> PAGE   \* MERGEFORMAT </w:instrText>
+        </w:r>
+        <w:r>
+          <w:fldChar w:fldCharType="separate"/>
+        </w:r>
+        <w:r>
+          <w:rPr>
+            <w:noProof/>
+          </w:rPr>
+          <w:t>2</w:t>
+        </w:r>
+        <w:r>
+          <w:rPr>
+            <w:noProof/>
+          </w:rPr>
+          <w:fldChar w:fldCharType="end"/>
+        </w:r>
+        <w:r>
+          <w:t xml:space="preserve"> | </w:t>
+        </w:r>
+        <w:r>
+          <w:rPr>
+            <w:color w:val="7F7F7F" w:themeColor="background1" w:themeShade="7F"/>
+            <w:spacing w:val="60"/>
+          </w:rPr>
+          <w:t>Page</w:t>
+        </w:r>
+      </w:p>
+    </w:sdtContent>
+  </w:sdt>
+  <w:p>
+    <w:pPr>
+      <w:pStyle w:val="Footer"/>
+    </w:pPr>
+  </w:p>
+</w:ftr>
+</file>
+
+<file path=word/footnotes.xml><?xml version="1.0" encoding="utf-8"?>
+<w:footnotes xmlns:wpc="http://schemas.microsoft.com/office/word/2010/wordprocessingCanvas" xmlns:cx="http://schemas.microsoft.com/office/drawing/2014/chartex" xmlns:cx1="http://schemas.microsoft.com/office/drawing/2015/9/8/chartex" xmlns:cx2="http://schemas.microsoft.com/office/drawing/2015/10/21/chartex" xmlns:cx3="http://schemas.microsoft.com/office/drawing/2016/5/9/chartex" xmlns:cx4="http://schemas.microsoft.com/office/drawing/2016/5/10/chartex" xmlns:cx5="http://schemas.microsoft.com/office/drawing/2016/5/11/chartex" xmlns:cx6="http://schemas.microsoft.com/office/drawing/2016/5/12/chartex" xmlns:cx7="http://schemas.microsoft.com/office/drawing/2016/5/13/chartex" xmlns:cx8="http://schemas.microsoft.com/office/drawing/2016/5/14/chartex" xmlns:mc="http://schemas.openxmlformats.org/markup-compatibility/2006" xmlns:aink="http://schemas.microsoft.com/office/drawing/2016/ink" xmlns:am3d="http://schemas.microsoft.com/office/drawing/2017/model3d" xmlns:o="urn:schemas-microsoft-com:office:office" xmlns:r="http://schemas.openxmlformats.org/officeDocument/2006/relationships" xmlns:m="http://schemas.openxmlformats.org/officeDocument/2006/math" xmlns:v="urn:schemas-microsoft-com:vml" xmlns:wp14="http://schemas.microsoft.com/office/word/2010/wordprocessingDrawing" xmlns:wp="http://schemas.openxmlformats.org/drawingml/2006/wordprocessingDrawing" xmlns:w10="urn:schemas-microsoft-com:office:word" xmlns:w="http://schemas.openxmlformats.org/wordprocessingml/2006/main" xmlns:w14="http://schemas.microsoft.com/office/word/2010/wordml" xmlns:w15="http://schemas.microsoft.com/office/word/2012/wordml" xmlns:w16cid="http://schemas.microsoft.com/office/word/2016/wordml/cid" xmlns:w16se="http://schemas.microsoft.com/office/word/2015/wordml/symex" xmlns:wpg="http://schemas.microsoft.com/office/word/2010/wordprocessingGroup" xmlns:wpi="http://schemas.microsoft.com/office/word/2010/wordprocessingInk" xmlns:wne="http://schemas.microsoft.com/office/word/2006/wordml" xmlns:wps="http://schemas.microsoft.com/office/word/2010/wordprocessingShape" mc:Ignorable="w14 w15 w16se w16cid wp14">
+  <w:footnote w:type="separator" w:id="-1">
+    <w:p>
+      <w:pPr>
+        <w:spacing w:after="0" w:line="240" w:lineRule="auto"/>
+      </w:pPr>
+      <w:r>
+        <w:separator/>
+      </w:r>
+    </w:p>
+  </w:footnote>
+  <w:footnote w:type="continuationSeparator" w:id="0">
+    <w:p>
+      <w:pPr>
+        <w:spacing w:after="0" w:line="240" w:lineRule="auto"/>
+      </w:pPr>
+      <w:r>
+        <w:continuationSeparator/>
+      </w:r>
+    </w:p>
+  </w:footnote>
+</w:footnotes>
 </file>
 
 <file path=word/styles.xml><?xml version="1.0" encoding="utf-8"?>
@@ -441,6 +961,50 @@
     <w:semiHidden/>
     <w:unhideWhenUsed/>
   </w:style>
+  <w:style w:type="paragraph" w:styleId="Header">
+    <w:name w:val="header"/>
+    <w:basedOn w:val="Normal"/>
+    <w:link w:val="HeaderChar"/>
+    <w:uiPriority w:val="99"/>
+    <w:unhideWhenUsed/>
+    <w:rsid w:val="00551F92"/>
+    <w:pPr>
+      <w:tabs>
+        <w:tab w:val="center" w:pos="4680"/>
+        <w:tab w:val="right" w:pos="9360"/>
+      </w:tabs>
+      <w:spacing w:after="0" w:line="240" w:lineRule="auto"/>
+    </w:pPr>
+  </w:style>
+  <w:style w:type="character" w:customStyle="1" w:styleId="HeaderChar">
+    <w:name w:val="Header Char"/>
+    <w:basedOn w:val="DefaultParagraphFont"/>
+    <w:link w:val="Header"/>
+    <w:uiPriority w:val="99"/>
+    <w:rsid w:val="00551F92"/>
+  </w:style>
+  <w:style w:type="paragraph" w:styleId="Footer">
+    <w:name w:val="footer"/>
+    <w:basedOn w:val="Normal"/>
+    <w:link w:val="FooterChar"/>
+    <w:uiPriority w:val="99"/>
+    <w:unhideWhenUsed/>
+    <w:rsid w:val="00551F92"/>
+    <w:pPr>
+      <w:tabs>
+        <w:tab w:val="center" w:pos="4680"/>
+        <w:tab w:val="right" w:pos="9360"/>
+      </w:tabs>
+      <w:spacing w:after="0" w:line="240" w:lineRule="auto"/>
+    </w:pPr>
+  </w:style>
+  <w:style w:type="character" w:customStyle="1" w:styleId="FooterChar">
+    <w:name w:val="Footer Char"/>
+    <w:basedOn w:val="DefaultParagraphFont"/>
+    <w:link w:val="Footer"/>
+    <w:uiPriority w:val="99"/>
+    <w:rsid w:val="00551F92"/>
+  </w:style>
 </w:styles>
 </file>
 

</xml_diff>